<commit_message>
Changing font ing Report
</commit_message>
<xml_diff>
--- a/BitTorrent-like/Report.docx
+++ b/BitTorrent-like/Report.docx
@@ -94,8 +94,14 @@
                           <w:p>
                             <w:pPr>
                               <w:pStyle w:val="Ten-Khoa"/>
+                              <w:rPr>
+                                <w:rFonts w:ascii="Times New Roman" w:hAnsi="Times New Roman" w:cs="Times New Roman"/>
+                              </w:rPr>
                             </w:pPr>
                             <w:r>
+                              <w:rPr>
+                                <w:rFonts w:ascii="Times New Roman" w:hAnsi="Times New Roman" w:cs="Times New Roman"/>
+                              </w:rPr>
                               <w:t>KHOA CÔNG NGHỆ THÔNG TIN</w:t>
                             </w:r>
                           </w:p>
@@ -167,8 +173,14 @@
                           <w:p>
                             <w:pPr>
                               <w:pStyle w:val="Ten-nganh"/>
+                              <w:rPr>
+                                <w:rFonts w:ascii="Times New Roman" w:hAnsi="Times New Roman" w:cs="Times New Roman"/>
+                              </w:rPr>
                             </w:pPr>
                             <w:r>
+                              <w:rPr>
+                                <w:rFonts w:ascii="Times New Roman" w:hAnsi="Times New Roman" w:cs="Times New Roman"/>
+                              </w:rPr>
                               <w:t>MÔN: MẠNG MÁY TÍNH NÂNG CAO</w:t>
                             </w:r>
                           </w:p>
@@ -195,7 +207,9 @@
                                 <w:szCs w:val="30"/>
                               </w:rPr>
                             </w:pPr>
+                            <w:bookmarkStart w:id="0" w:name="_GoBack"/>
                           </w:p>
+                          <w:bookmarkEnd w:id="0"/>
                           <w:p>
                             <w:pPr>
                               <w:pStyle w:val="Ten-Detai"/>
@@ -207,20 +221,14 @@
                               <w:t>:</w:t>
                             </w:r>
                             <w:r>
-                              <w:t xml:space="preserve"> Xây dựng m</w:t>
+                              <w:t xml:space="preserve"> </w:t>
                             </w:r>
                             <w:r>
-                              <w:t>ột ứng dụng Bittorent-like theo kiến trúc peer-to-peer để download và upload các phần của một file</w:t>
+                              <w:t>Ứ</w:t>
                             </w:r>
-                          </w:p>
-                          <w:p>
-                            <w:pPr>
-                              <w:rPr>
-                                <w:rFonts w:ascii="Times New Roman" w:hAnsi="Times New Roman" w:cs="Times New Roman"/>
-                                <w:sz w:val="30"/>
-                                <w:szCs w:val="30"/>
-                              </w:rPr>
-                            </w:pPr>
+                            <w:r>
+                              <w:t>ng dụng Bittorent-like theo kiến trúc peer-to-peer để download và upload file</w:t>
+                            </w:r>
                           </w:p>
                           <w:p>
                             <w:pPr>
@@ -290,65 +298,6 @@
                                 <w:sz w:val="26"/>
                                 <w:szCs w:val="26"/>
                               </w:rPr>
-                              <w:t>SINH VIÊN 1: 1352010 – Lê Tất Đăng</w:t>
-                            </w:r>
-                          </w:p>
-                          <w:p>
-                            <w:pPr>
-                              <w:rPr>
-                                <w:rFonts w:ascii="Times New Roman" w:hAnsi="Times New Roman" w:cs="Times New Roman"/>
-                                <w:sz w:val="26"/>
-                                <w:szCs w:val="26"/>
-                              </w:rPr>
-                            </w:pPr>
-                            <w:r>
-                              <w:rPr>
-                                <w:rFonts w:ascii="Times New Roman" w:hAnsi="Times New Roman" w:cs="Times New Roman"/>
-                                <w:sz w:val="26"/>
-                                <w:szCs w:val="26"/>
-                              </w:rPr>
-                              <w:t xml:space="preserve">SINH VIÊN </w:t>
-                            </w:r>
-                            <w:r>
-                              <w:rPr>
-                                <w:rFonts w:ascii="Times New Roman" w:hAnsi="Times New Roman" w:cs="Times New Roman"/>
-                                <w:sz w:val="26"/>
-                                <w:szCs w:val="26"/>
-                              </w:rPr>
-                              <w:t>2: 1312552 – Nguyễn Ngọc Thiện</w:t>
-                            </w:r>
-                          </w:p>
-                          <w:p>
-                            <w:pPr>
-                              <w:rPr>
-                                <w:rFonts w:ascii="Times New Roman" w:hAnsi="Times New Roman" w:cs="Times New Roman"/>
-                                <w:sz w:val="26"/>
-                                <w:szCs w:val="26"/>
-                              </w:rPr>
-                            </w:pPr>
-                            <w:r>
-                              <w:rPr>
-                                <w:rFonts w:ascii="Times New Roman" w:hAnsi="Times New Roman" w:cs="Times New Roman"/>
-                                <w:sz w:val="26"/>
-                                <w:szCs w:val="26"/>
-                              </w:rPr>
-                              <w:t>SINH VIÊN 3: 1412558 – Phạm Quốc Toàn</w:t>
-                            </w:r>
-                          </w:p>
-                          <w:p>
-                            <w:pPr>
-                              <w:rPr>
-                                <w:rFonts w:ascii="Times New Roman" w:hAnsi="Times New Roman" w:cs="Times New Roman"/>
-                                <w:sz w:val="26"/>
-                                <w:szCs w:val="26"/>
-                              </w:rPr>
-                            </w:pPr>
-                            <w:r>
-                              <w:rPr>
-                                <w:rFonts w:ascii="Times New Roman" w:hAnsi="Times New Roman" w:cs="Times New Roman"/>
-                                <w:sz w:val="26"/>
-                                <w:szCs w:val="26"/>
-                              </w:rPr>
                               <w:t>GVLT: Lê Ngọc Sơn</w:t>
                             </w:r>
                           </w:p>
@@ -367,6 +316,66 @@
                                 <w:szCs w:val="26"/>
                               </w:rPr>
                               <w:t>GVTH: Lê Giang Thanh</w:t>
+                            </w:r>
+                          </w:p>
+                          <w:p>
+                            <w:pPr>
+                              <w:rPr>
+                                <w:rFonts w:ascii="Times New Roman" w:hAnsi="Times New Roman" w:cs="Times New Roman"/>
+                                <w:sz w:val="30"/>
+                                <w:szCs w:val="30"/>
+                              </w:rPr>
+                            </w:pPr>
+                          </w:p>
+                          <w:p>
+                            <w:pPr>
+                              <w:rPr>
+                                <w:rFonts w:ascii="Times New Roman" w:hAnsi="Times New Roman" w:cs="Times New Roman"/>
+                                <w:sz w:val="26"/>
+                                <w:szCs w:val="26"/>
+                              </w:rPr>
+                            </w:pPr>
+                            <w:r>
+                              <w:rPr>
+                                <w:rFonts w:ascii="Times New Roman" w:hAnsi="Times New Roman" w:cs="Times New Roman"/>
+                                <w:sz w:val="26"/>
+                                <w:szCs w:val="26"/>
+                              </w:rPr>
+                              <w:t>SINH VIÊN 1: 1352010 – Lê Tất Đăng</w:t>
+                            </w:r>
+                          </w:p>
+                          <w:p>
+                            <w:pPr>
+                              <w:rPr>
+                                <w:rFonts w:ascii="Times New Roman" w:hAnsi="Times New Roman" w:cs="Times New Roman"/>
+                                <w:sz w:val="26"/>
+                                <w:szCs w:val="26"/>
+                              </w:rPr>
+                            </w:pPr>
+                            <w:r>
+                              <w:rPr>
+                                <w:rFonts w:ascii="Times New Roman" w:hAnsi="Times New Roman" w:cs="Times New Roman"/>
+                                <w:sz w:val="26"/>
+                                <w:szCs w:val="26"/>
+                              </w:rPr>
+                              <w:t>SINH VIÊN 2: 1312552 – Nguyễn Ngọc Thiện</w:t>
+                            </w:r>
+                          </w:p>
+                          <w:p>
+                            <w:pPr>
+                              <w:rPr>
+                                <w:rFonts w:ascii="Times New Roman" w:hAnsi="Times New Roman" w:cs="Times New Roman"/>
+                                <w:sz w:val="26"/>
+                                <w:szCs w:val="26"/>
+                              </w:rPr>
+                            </w:pPr>
+                            <w:r>
+                              <w:rPr>
+                                <w:rFonts w:ascii="Times New Roman" w:hAnsi="Times New Roman" w:cs="Times New Roman"/>
+                                <w:sz w:val="26"/>
+                                <w:szCs w:val="26"/>
+                              </w:rPr>
+                              <w:t>SINH VIÊN 3: 1412558 – Phạm Quốc Toàn</w:t>
                             </w:r>
                           </w:p>
                           <w:p>
@@ -427,8 +436,14 @@
                     <w:p>
                       <w:pPr>
                         <w:pStyle w:val="Ten-Khoa"/>
+                        <w:rPr>
+                          <w:rFonts w:ascii="Times New Roman" w:hAnsi="Times New Roman" w:cs="Times New Roman"/>
+                        </w:rPr>
                       </w:pPr>
                       <w:r>
+                        <w:rPr>
+                          <w:rFonts w:ascii="Times New Roman" w:hAnsi="Times New Roman" w:cs="Times New Roman"/>
+                        </w:rPr>
                         <w:t>KHOA CÔNG NGHỆ THÔNG TIN</w:t>
                       </w:r>
                     </w:p>
@@ -500,8 +515,14 @@
                     <w:p>
                       <w:pPr>
                         <w:pStyle w:val="Ten-nganh"/>
+                        <w:rPr>
+                          <w:rFonts w:ascii="Times New Roman" w:hAnsi="Times New Roman" w:cs="Times New Roman"/>
+                        </w:rPr>
                       </w:pPr>
                       <w:r>
+                        <w:rPr>
+                          <w:rFonts w:ascii="Times New Roman" w:hAnsi="Times New Roman" w:cs="Times New Roman"/>
+                        </w:rPr>
                         <w:t>MÔN: MẠNG MÁY TÍNH NÂNG CAO</w:t>
                       </w:r>
                     </w:p>
@@ -528,7 +549,9 @@
                           <w:szCs w:val="30"/>
                         </w:rPr>
                       </w:pPr>
+                      <w:bookmarkStart w:id="1" w:name="_GoBack"/>
                     </w:p>
+                    <w:bookmarkEnd w:id="1"/>
                     <w:p>
                       <w:pPr>
                         <w:pStyle w:val="Ten-Detai"/>
@@ -540,20 +563,14 @@
                         <w:t>:</w:t>
                       </w:r>
                       <w:r>
-                        <w:t xml:space="preserve"> Xây dựng m</w:t>
+                        <w:t xml:space="preserve"> </w:t>
                       </w:r>
                       <w:r>
-                        <w:t>ột ứng dụng Bittorent-like theo kiến trúc peer-to-peer để download và upload các phần của một file</w:t>
+                        <w:t>Ứ</w:t>
                       </w:r>
-                    </w:p>
-                    <w:p>
-                      <w:pPr>
-                        <w:rPr>
-                          <w:rFonts w:ascii="Times New Roman" w:hAnsi="Times New Roman" w:cs="Times New Roman"/>
-                          <w:sz w:val="30"/>
-                          <w:szCs w:val="30"/>
-                        </w:rPr>
-                      </w:pPr>
+                      <w:r>
+                        <w:t>ng dụng Bittorent-like theo kiến trúc peer-to-peer để download và upload file</w:t>
+                      </w:r>
                     </w:p>
                     <w:p>
                       <w:pPr>
@@ -623,65 +640,6 @@
                           <w:sz w:val="26"/>
                           <w:szCs w:val="26"/>
                         </w:rPr>
-                        <w:t>SINH VIÊN 1: 1352010 – Lê Tất Đăng</w:t>
-                      </w:r>
-                    </w:p>
-                    <w:p>
-                      <w:pPr>
-                        <w:rPr>
-                          <w:rFonts w:ascii="Times New Roman" w:hAnsi="Times New Roman" w:cs="Times New Roman"/>
-                          <w:sz w:val="26"/>
-                          <w:szCs w:val="26"/>
-                        </w:rPr>
-                      </w:pPr>
-                      <w:r>
-                        <w:rPr>
-                          <w:rFonts w:ascii="Times New Roman" w:hAnsi="Times New Roman" w:cs="Times New Roman"/>
-                          <w:sz w:val="26"/>
-                          <w:szCs w:val="26"/>
-                        </w:rPr>
-                        <w:t xml:space="preserve">SINH VIÊN </w:t>
-                      </w:r>
-                      <w:r>
-                        <w:rPr>
-                          <w:rFonts w:ascii="Times New Roman" w:hAnsi="Times New Roman" w:cs="Times New Roman"/>
-                          <w:sz w:val="26"/>
-                          <w:szCs w:val="26"/>
-                        </w:rPr>
-                        <w:t>2: 1312552 – Nguyễn Ngọc Thiện</w:t>
-                      </w:r>
-                    </w:p>
-                    <w:p>
-                      <w:pPr>
-                        <w:rPr>
-                          <w:rFonts w:ascii="Times New Roman" w:hAnsi="Times New Roman" w:cs="Times New Roman"/>
-                          <w:sz w:val="26"/>
-                          <w:szCs w:val="26"/>
-                        </w:rPr>
-                      </w:pPr>
-                      <w:r>
-                        <w:rPr>
-                          <w:rFonts w:ascii="Times New Roman" w:hAnsi="Times New Roman" w:cs="Times New Roman"/>
-                          <w:sz w:val="26"/>
-                          <w:szCs w:val="26"/>
-                        </w:rPr>
-                        <w:t>SINH VIÊN 3: 1412558 – Phạm Quốc Toàn</w:t>
-                      </w:r>
-                    </w:p>
-                    <w:p>
-                      <w:pPr>
-                        <w:rPr>
-                          <w:rFonts w:ascii="Times New Roman" w:hAnsi="Times New Roman" w:cs="Times New Roman"/>
-                          <w:sz w:val="26"/>
-                          <w:szCs w:val="26"/>
-                        </w:rPr>
-                      </w:pPr>
-                      <w:r>
-                        <w:rPr>
-                          <w:rFonts w:ascii="Times New Roman" w:hAnsi="Times New Roman" w:cs="Times New Roman"/>
-                          <w:sz w:val="26"/>
-                          <w:szCs w:val="26"/>
-                        </w:rPr>
                         <w:t>GVLT: Lê Ngọc Sơn</w:t>
                       </w:r>
                     </w:p>
@@ -704,6 +662,66 @@
                     </w:p>
                     <w:p>
                       <w:pPr>
+                        <w:rPr>
+                          <w:rFonts w:ascii="Times New Roman" w:hAnsi="Times New Roman" w:cs="Times New Roman"/>
+                          <w:sz w:val="30"/>
+                          <w:szCs w:val="30"/>
+                        </w:rPr>
+                      </w:pPr>
+                    </w:p>
+                    <w:p>
+                      <w:pPr>
+                        <w:rPr>
+                          <w:rFonts w:ascii="Times New Roman" w:hAnsi="Times New Roman" w:cs="Times New Roman"/>
+                          <w:sz w:val="26"/>
+                          <w:szCs w:val="26"/>
+                        </w:rPr>
+                      </w:pPr>
+                      <w:r>
+                        <w:rPr>
+                          <w:rFonts w:ascii="Times New Roman" w:hAnsi="Times New Roman" w:cs="Times New Roman"/>
+                          <w:sz w:val="26"/>
+                          <w:szCs w:val="26"/>
+                        </w:rPr>
+                        <w:t>SINH VIÊN 1: 1352010 – Lê Tất Đăng</w:t>
+                      </w:r>
+                    </w:p>
+                    <w:p>
+                      <w:pPr>
+                        <w:rPr>
+                          <w:rFonts w:ascii="Times New Roman" w:hAnsi="Times New Roman" w:cs="Times New Roman"/>
+                          <w:sz w:val="26"/>
+                          <w:szCs w:val="26"/>
+                        </w:rPr>
+                      </w:pPr>
+                      <w:r>
+                        <w:rPr>
+                          <w:rFonts w:ascii="Times New Roman" w:hAnsi="Times New Roman" w:cs="Times New Roman"/>
+                          <w:sz w:val="26"/>
+                          <w:szCs w:val="26"/>
+                        </w:rPr>
+                        <w:t>SINH VIÊN 2: 1312552 – Nguyễn Ngọc Thiện</w:t>
+                      </w:r>
+                    </w:p>
+                    <w:p>
+                      <w:pPr>
+                        <w:rPr>
+                          <w:rFonts w:ascii="Times New Roman" w:hAnsi="Times New Roman" w:cs="Times New Roman"/>
+                          <w:sz w:val="26"/>
+                          <w:szCs w:val="26"/>
+                        </w:rPr>
+                      </w:pPr>
+                      <w:r>
+                        <w:rPr>
+                          <w:rFonts w:ascii="Times New Roman" w:hAnsi="Times New Roman" w:cs="Times New Roman"/>
+                          <w:sz w:val="26"/>
+                          <w:szCs w:val="26"/>
+                        </w:rPr>
+                        <w:t>SINH VIÊN 3: 1412558 – Phạm Quốc Toàn</w:t>
+                      </w:r>
+                    </w:p>
+                    <w:p>
+                      <w:pPr>
                         <w:jc w:val="center"/>
                       </w:pPr>
                     </w:p>
@@ -722,12 +740,10 @@
         </w:rPr>
         <w:br w:type="page"/>
       </w:r>
-      <w:bookmarkStart w:id="0" w:name="_GoBack"/>
-      <w:bookmarkEnd w:id="0"/>
-    </w:p>
-    <w:p>
-      <w:pPr>
-        <w:pStyle w:val="oancuaDanhsach"/>
+    </w:p>
+    <w:p>
+      <w:pPr>
+        <w:pStyle w:val="ListParagraph"/>
         <w:numPr>
           <w:ilvl w:val="0"/>
           <w:numId w:val="4"/>
@@ -920,7 +936,7 @@
     </w:p>
     <w:p>
       <w:pPr>
-        <w:pStyle w:val="oancuaDanhsach"/>
+        <w:pStyle w:val="ListParagraph"/>
         <w:numPr>
           <w:ilvl w:val="0"/>
           <w:numId w:val="4"/>
@@ -948,7 +964,7 @@
     </w:p>
     <w:p>
       <w:pPr>
-        <w:pStyle w:val="oancuaDanhsach"/>
+        <w:pStyle w:val="ListParagraph"/>
         <w:numPr>
           <w:ilvl w:val="0"/>
           <w:numId w:val="5"/>
@@ -1037,7 +1053,7 @@
     </w:p>
     <w:p>
       <w:pPr>
-        <w:pStyle w:val="oancuaDanhsach"/>
+        <w:pStyle w:val="ListParagraph"/>
         <w:numPr>
           <w:ilvl w:val="0"/>
           <w:numId w:val="5"/>
@@ -1129,7 +1145,7 @@
     </w:p>
     <w:p>
       <w:pPr>
-        <w:pStyle w:val="oancuaDanhsach"/>
+        <w:pStyle w:val="ListParagraph"/>
         <w:numPr>
           <w:ilvl w:val="0"/>
           <w:numId w:val="4"/>
@@ -1167,7 +1183,7 @@
     </w:p>
     <w:p>
       <w:pPr>
-        <w:pStyle w:val="oancuaDanhsach"/>
+        <w:pStyle w:val="ListParagraph"/>
         <w:numPr>
           <w:ilvl w:val="0"/>
           <w:numId w:val="7"/>
@@ -1292,7 +1308,7 @@
     </w:p>
     <w:p>
       <w:pPr>
-        <w:pStyle w:val="oancuaDanhsach"/>
+        <w:pStyle w:val="ListParagraph"/>
         <w:numPr>
           <w:ilvl w:val="0"/>
           <w:numId w:val="1"/>
@@ -1344,7 +1360,7 @@
     </w:p>
     <w:p>
       <w:pPr>
-        <w:pStyle w:val="oancuaDanhsach"/>
+        <w:pStyle w:val="ListParagraph"/>
         <w:numPr>
           <w:ilvl w:val="0"/>
           <w:numId w:val="1"/>
@@ -1407,7 +1423,7 @@
     </w:p>
     <w:p>
       <w:pPr>
-        <w:pStyle w:val="oancuaDanhsach"/>
+        <w:pStyle w:val="ListParagraph"/>
         <w:numPr>
           <w:ilvl w:val="0"/>
           <w:numId w:val="1"/>
@@ -1438,18 +1454,18 @@
     </w:p>
     <w:p>
       <w:pPr>
-        <w:pStyle w:val="oancuaDanhsach"/>
-        <w:jc w:val="both"/>
-        <w:rPr>
-          <w:rFonts w:ascii="Times New Roman" w:hAnsi="Times New Roman" w:cs="Times New Roman"/>
-          <w:sz w:val="24"/>
-          <w:szCs w:val="24"/>
-        </w:rPr>
-      </w:pPr>
-    </w:p>
-    <w:p>
-      <w:pPr>
-        <w:pStyle w:val="oancuaDanhsach"/>
+        <w:pStyle w:val="ListParagraph"/>
+        <w:jc w:val="both"/>
+        <w:rPr>
+          <w:rFonts w:ascii="Times New Roman" w:hAnsi="Times New Roman" w:cs="Times New Roman"/>
+          <w:sz w:val="24"/>
+          <w:szCs w:val="24"/>
+        </w:rPr>
+      </w:pPr>
+    </w:p>
+    <w:p>
+      <w:pPr>
+        <w:pStyle w:val="ListParagraph"/>
         <w:numPr>
           <w:ilvl w:val="0"/>
           <w:numId w:val="7"/>
@@ -1987,7 +2003,7 @@
     </w:p>
     <w:p>
       <w:pPr>
-        <w:pStyle w:val="oancuaDanhsach"/>
+        <w:pStyle w:val="ListParagraph"/>
         <w:numPr>
           <w:ilvl w:val="0"/>
           <w:numId w:val="7"/>
@@ -2035,7 +2051,7 @@
     </w:p>
     <w:p>
       <w:pPr>
-        <w:pStyle w:val="oancuaDanhsach"/>
+        <w:pStyle w:val="ListParagraph"/>
         <w:numPr>
           <w:ilvl w:val="0"/>
           <w:numId w:val="8"/>
@@ -2154,7 +2170,7 @@
     </w:p>
     <w:p>
       <w:pPr>
-        <w:pStyle w:val="oancuaDanhsach"/>
+        <w:pStyle w:val="ListParagraph"/>
         <w:numPr>
           <w:ilvl w:val="0"/>
           <w:numId w:val="8"/>
@@ -2292,7 +2308,7 @@
     </w:p>
     <w:p>
       <w:pPr>
-        <w:pStyle w:val="oancuaDanhsach"/>
+        <w:pStyle w:val="ListParagraph"/>
         <w:numPr>
           <w:ilvl w:val="0"/>
           <w:numId w:val="8"/>
@@ -2388,7 +2404,7 @@
     </w:p>
     <w:p>
       <w:pPr>
-        <w:pStyle w:val="oancuaDanhsach"/>
+        <w:pStyle w:val="ListParagraph"/>
         <w:numPr>
           <w:ilvl w:val="0"/>
           <w:numId w:val="4"/>
@@ -2432,7 +2448,7 @@
     </w:p>
     <w:p>
       <w:pPr>
-        <w:pStyle w:val="oancuaDanhsach"/>
+        <w:pStyle w:val="ListParagraph"/>
         <w:jc w:val="both"/>
         <w:rPr>
           <w:rFonts w:ascii="Times New Roman" w:hAnsi="Times New Roman" w:cs="Times New Roman"/>
@@ -2691,18 +2707,18 @@
     </w:p>
     <w:p>
       <w:pPr>
-        <w:pStyle w:val="oancuaDanhsach"/>
-        <w:jc w:val="both"/>
-        <w:rPr>
-          <w:rFonts w:ascii="Times New Roman" w:hAnsi="Times New Roman" w:cs="Times New Roman"/>
-          <w:sz w:val="24"/>
-          <w:szCs w:val="24"/>
-        </w:rPr>
-      </w:pPr>
-    </w:p>
-    <w:p>
-      <w:pPr>
-        <w:pStyle w:val="oancuaDanhsach"/>
+        <w:pStyle w:val="ListParagraph"/>
+        <w:jc w:val="both"/>
+        <w:rPr>
+          <w:rFonts w:ascii="Times New Roman" w:hAnsi="Times New Roman" w:cs="Times New Roman"/>
+          <w:sz w:val="24"/>
+          <w:szCs w:val="24"/>
+        </w:rPr>
+      </w:pPr>
+    </w:p>
+    <w:p>
+      <w:pPr>
+        <w:pStyle w:val="ListParagraph"/>
         <w:numPr>
           <w:ilvl w:val="0"/>
           <w:numId w:val="8"/>
@@ -2801,7 +2817,7 @@
     </w:p>
     <w:p>
       <w:pPr>
-        <w:pStyle w:val="oancuaDanhsach"/>
+        <w:pStyle w:val="ListParagraph"/>
         <w:numPr>
           <w:ilvl w:val="0"/>
           <w:numId w:val="1"/>
@@ -2872,7 +2888,7 @@
     </w:p>
     <w:p>
       <w:pPr>
-        <w:pStyle w:val="oancuaDanhsach"/>
+        <w:pStyle w:val="ListParagraph"/>
         <w:numPr>
           <w:ilvl w:val="0"/>
           <w:numId w:val="1"/>
@@ -2960,7 +2976,7 @@
     </w:p>
     <w:p>
       <w:pPr>
-        <w:pStyle w:val="oancuaDanhsach"/>
+        <w:pStyle w:val="ListParagraph"/>
         <w:numPr>
           <w:ilvl w:val="0"/>
           <w:numId w:val="1"/>
@@ -3018,7 +3034,7 @@
     </w:p>
     <w:p>
       <w:pPr>
-        <w:pStyle w:val="oancuaDanhsach"/>
+        <w:pStyle w:val="ListParagraph"/>
         <w:numPr>
           <w:ilvl w:val="0"/>
           <w:numId w:val="8"/>
@@ -3042,7 +3058,7 @@
     </w:p>
     <w:p>
       <w:pPr>
-        <w:pStyle w:val="oancuaDanhsach"/>
+        <w:pStyle w:val="ListParagraph"/>
         <w:jc w:val="both"/>
         <w:rPr>
           <w:rFonts w:ascii="Times New Roman" w:hAnsi="Times New Roman" w:cs="Times New Roman"/>
@@ -3106,7 +3122,7 @@
     </w:p>
     <w:p>
       <w:pPr>
-        <w:pStyle w:val="oancuaDanhsach"/>
+        <w:pStyle w:val="ListParagraph"/>
         <w:numPr>
           <w:ilvl w:val="0"/>
           <w:numId w:val="1"/>
@@ -3175,7 +3191,7 @@
     </w:p>
     <w:p>
       <w:pPr>
-        <w:pStyle w:val="oancuaDanhsach"/>
+        <w:pStyle w:val="ListParagraph"/>
         <w:numPr>
           <w:ilvl w:val="0"/>
           <w:numId w:val="1"/>
@@ -3262,7 +3278,7 @@
     </w:p>
     <w:p>
       <w:pPr>
-        <w:pStyle w:val="oancuaDanhsach"/>
+        <w:pStyle w:val="ListParagraph"/>
         <w:numPr>
           <w:ilvl w:val="0"/>
           <w:numId w:val="1"/>
@@ -3345,18 +3361,18 @@
     </w:p>
     <w:p>
       <w:pPr>
-        <w:pStyle w:val="oancuaDanhsach"/>
-        <w:jc w:val="both"/>
-        <w:rPr>
-          <w:rFonts w:ascii="Times New Roman" w:hAnsi="Times New Roman" w:cs="Times New Roman"/>
-          <w:sz w:val="24"/>
-          <w:szCs w:val="24"/>
-        </w:rPr>
-      </w:pPr>
-    </w:p>
-    <w:p>
-      <w:pPr>
-        <w:pStyle w:val="oancuaDanhsach"/>
+        <w:pStyle w:val="ListParagraph"/>
+        <w:jc w:val="both"/>
+        <w:rPr>
+          <w:rFonts w:ascii="Times New Roman" w:hAnsi="Times New Roman" w:cs="Times New Roman"/>
+          <w:sz w:val="24"/>
+          <w:szCs w:val="24"/>
+        </w:rPr>
+      </w:pPr>
+    </w:p>
+    <w:p>
+      <w:pPr>
+        <w:pStyle w:val="ListParagraph"/>
         <w:numPr>
           <w:ilvl w:val="0"/>
           <w:numId w:val="8"/>
@@ -3380,7 +3396,7 @@
     </w:p>
     <w:p>
       <w:pPr>
-        <w:pStyle w:val="oancuaDanhsach"/>
+        <w:pStyle w:val="ListParagraph"/>
         <w:jc w:val="both"/>
         <w:rPr>
           <w:rFonts w:ascii="Times New Roman" w:hAnsi="Times New Roman" w:cs="Times New Roman"/>
@@ -3444,7 +3460,7 @@
     </w:p>
     <w:p>
       <w:pPr>
-        <w:pStyle w:val="oancuaDanhsach"/>
+        <w:pStyle w:val="ListParagraph"/>
         <w:numPr>
           <w:ilvl w:val="0"/>
           <w:numId w:val="1"/>
@@ -3499,7 +3515,7 @@
     </w:p>
     <w:p>
       <w:pPr>
-        <w:pStyle w:val="oancuaDanhsach"/>
+        <w:pStyle w:val="ListParagraph"/>
         <w:numPr>
           <w:ilvl w:val="0"/>
           <w:numId w:val="1"/>
@@ -3522,7 +3538,7 @@
     </w:p>
     <w:p>
       <w:pPr>
-        <w:pStyle w:val="oancuaDanhsach"/>
+        <w:pStyle w:val="ListParagraph"/>
         <w:numPr>
           <w:ilvl w:val="0"/>
           <w:numId w:val="1"/>
@@ -3585,18 +3601,18 @@
     </w:p>
     <w:p>
       <w:pPr>
-        <w:pStyle w:val="oancuaDanhsach"/>
-        <w:jc w:val="both"/>
-        <w:rPr>
-          <w:rFonts w:ascii="Times New Roman" w:hAnsi="Times New Roman" w:cs="Times New Roman"/>
-          <w:sz w:val="24"/>
-          <w:szCs w:val="24"/>
-        </w:rPr>
-      </w:pPr>
-    </w:p>
-    <w:p>
-      <w:pPr>
-        <w:pStyle w:val="oancuaDanhsach"/>
+        <w:pStyle w:val="ListParagraph"/>
+        <w:jc w:val="both"/>
+        <w:rPr>
+          <w:rFonts w:ascii="Times New Roman" w:hAnsi="Times New Roman" w:cs="Times New Roman"/>
+          <w:sz w:val="24"/>
+          <w:szCs w:val="24"/>
+        </w:rPr>
+      </w:pPr>
+    </w:p>
+    <w:p>
+      <w:pPr>
+        <w:pStyle w:val="ListParagraph"/>
         <w:numPr>
           <w:ilvl w:val="0"/>
           <w:numId w:val="8"/>
@@ -3620,7 +3636,7 @@
     </w:p>
     <w:p>
       <w:pPr>
-        <w:pStyle w:val="oancuaDanhsach"/>
+        <w:pStyle w:val="ListParagraph"/>
         <w:jc w:val="both"/>
         <w:rPr>
           <w:rFonts w:ascii="Times New Roman" w:hAnsi="Times New Roman" w:cs="Times New Roman"/>
@@ -3684,7 +3700,7 @@
     </w:p>
     <w:p>
       <w:pPr>
-        <w:pStyle w:val="oancuaDanhsach"/>
+        <w:pStyle w:val="ListParagraph"/>
         <w:numPr>
           <w:ilvl w:val="0"/>
           <w:numId w:val="1"/>
@@ -3739,7 +3755,7 @@
     </w:p>
     <w:p>
       <w:pPr>
-        <w:pStyle w:val="oancuaDanhsach"/>
+        <w:pStyle w:val="ListParagraph"/>
         <w:numPr>
           <w:ilvl w:val="0"/>
           <w:numId w:val="1"/>
@@ -3762,7 +3778,7 @@
     </w:p>
     <w:p>
       <w:pPr>
-        <w:pStyle w:val="oancuaDanhsach"/>
+        <w:pStyle w:val="ListParagraph"/>
         <w:numPr>
           <w:ilvl w:val="0"/>
           <w:numId w:val="1"/>
@@ -3803,7 +3819,7 @@
     </w:p>
     <w:p>
       <w:pPr>
-        <w:pStyle w:val="oancuaDanhsach"/>
+        <w:pStyle w:val="ListParagraph"/>
         <w:numPr>
           <w:ilvl w:val="0"/>
           <w:numId w:val="4"/>
@@ -3838,7 +3854,7 @@
     </w:p>
     <w:p>
       <w:pPr>
-        <w:pStyle w:val="oancuaDanhsach"/>
+        <w:pStyle w:val="ListParagraph"/>
         <w:numPr>
           <w:ilvl w:val="0"/>
           <w:numId w:val="9"/>
@@ -3863,7 +3879,7 @@
     </w:p>
     <w:p>
       <w:pPr>
-        <w:pStyle w:val="oancuaDanhsach"/>
+        <w:pStyle w:val="ListParagraph"/>
         <w:numPr>
           <w:ilvl w:val="0"/>
           <w:numId w:val="1"/>
@@ -3918,7 +3934,7 @@
     </w:p>
     <w:p>
       <w:pPr>
-        <w:pStyle w:val="oancuaDanhsach"/>
+        <w:pStyle w:val="ListParagraph"/>
         <w:numPr>
           <w:ilvl w:val="0"/>
           <w:numId w:val="1"/>
@@ -3965,7 +3981,7 @@
     </w:p>
     <w:p>
       <w:pPr>
-        <w:pStyle w:val="oancuaDanhsach"/>
+        <w:pStyle w:val="ListParagraph"/>
         <w:numPr>
           <w:ilvl w:val="0"/>
           <w:numId w:val="1"/>
@@ -3996,7 +4012,7 @@
     </w:p>
     <w:p>
       <w:pPr>
-        <w:pStyle w:val="oancuaDanhsach"/>
+        <w:pStyle w:val="ListParagraph"/>
         <w:numPr>
           <w:ilvl w:val="0"/>
           <w:numId w:val="1"/>
@@ -4083,18 +4099,18 @@
     </w:p>
     <w:p>
       <w:pPr>
-        <w:pStyle w:val="oancuaDanhsach"/>
-        <w:jc w:val="both"/>
-        <w:rPr>
-          <w:rFonts w:ascii="Times New Roman" w:hAnsi="Times New Roman" w:cs="Times New Roman"/>
-          <w:sz w:val="24"/>
-          <w:szCs w:val="24"/>
-        </w:rPr>
-      </w:pPr>
-    </w:p>
-    <w:p>
-      <w:pPr>
-        <w:pStyle w:val="oancuaDanhsach"/>
+        <w:pStyle w:val="ListParagraph"/>
+        <w:jc w:val="both"/>
+        <w:rPr>
+          <w:rFonts w:ascii="Times New Roman" w:hAnsi="Times New Roman" w:cs="Times New Roman"/>
+          <w:sz w:val="24"/>
+          <w:szCs w:val="24"/>
+        </w:rPr>
+      </w:pPr>
+    </w:p>
+    <w:p>
+      <w:pPr>
+        <w:pStyle w:val="ListParagraph"/>
         <w:numPr>
           <w:ilvl w:val="0"/>
           <w:numId w:val="9"/>
@@ -4119,7 +4135,7 @@
     </w:p>
     <w:p>
       <w:pPr>
-        <w:pStyle w:val="oancuaDanhsach"/>
+        <w:pStyle w:val="ListParagraph"/>
         <w:numPr>
           <w:ilvl w:val="0"/>
           <w:numId w:val="1"/>
@@ -5537,17 +5553,17 @@
     <w:lsdException w:name="Smart Hyperlink" w:semiHidden="1" w:unhideWhenUsed="1"/>
     <w:lsdException w:name="Hashtag" w:semiHidden="1" w:unhideWhenUsed="1"/>
   </w:latentStyles>
-  <w:style w:type="paragraph" w:default="1" w:styleId="Binhthng">
+  <w:style w:type="paragraph" w:default="1" w:styleId="Normal">
     <w:name w:val="Normal"/>
     <w:qFormat/>
   </w:style>
-  <w:style w:type="character" w:default="1" w:styleId="Phngmcinhcuaoanvn">
+  <w:style w:type="character" w:default="1" w:styleId="DefaultParagraphFont">
     <w:name w:val="Default Paragraph Font"/>
     <w:uiPriority w:val="1"/>
     <w:semiHidden/>
     <w:unhideWhenUsed/>
   </w:style>
-  <w:style w:type="table" w:default="1" w:styleId="BangThngthng">
+  <w:style w:type="table" w:default="1" w:styleId="TableNormal">
     <w:name w:val="Normal Table"/>
     <w:uiPriority w:val="99"/>
     <w:semiHidden/>
@@ -5562,15 +5578,15 @@
       </w:tblCellMar>
     </w:tblPr>
   </w:style>
-  <w:style w:type="numbering" w:default="1" w:styleId="Khngco">
+  <w:style w:type="numbering" w:default="1" w:styleId="NoList">
     <w:name w:val="No List"/>
     <w:uiPriority w:val="99"/>
     <w:semiHidden/>
     <w:unhideWhenUsed/>
   </w:style>
-  <w:style w:type="paragraph" w:styleId="oancuaDanhsach">
+  <w:style w:type="paragraph" w:styleId="ListParagraph">
     <w:name w:val="List Paragraph"/>
-    <w:basedOn w:val="Binhthng"/>
+    <w:basedOn w:val="Normal"/>
     <w:uiPriority w:val="34"/>
     <w:qFormat/>
     <w:rsid w:val="002A1B38"/>
@@ -5579,10 +5595,10 @@
       <w:contextualSpacing/>
     </w:pPr>
   </w:style>
-  <w:style w:type="paragraph" w:styleId="utrang">
+  <w:style w:type="paragraph" w:styleId="Header">
     <w:name w:val="header"/>
-    <w:basedOn w:val="Binhthng"/>
-    <w:link w:val="utrangChar"/>
+    <w:basedOn w:val="Normal"/>
+    <w:link w:val="HeaderChar"/>
     <w:uiPriority w:val="99"/>
     <w:unhideWhenUsed/>
     <w:rsid w:val="0039546A"/>
@@ -5594,17 +5610,17 @@
       <w:spacing w:after="0" w:line="240" w:lineRule="auto"/>
     </w:pPr>
   </w:style>
-  <w:style w:type="character" w:customStyle="1" w:styleId="utrangChar">
-    <w:name w:val="Đầu trang Char"/>
-    <w:basedOn w:val="Phngmcinhcuaoanvn"/>
-    <w:link w:val="utrang"/>
+  <w:style w:type="character" w:customStyle="1" w:styleId="HeaderChar">
+    <w:name w:val="Header Char"/>
+    <w:basedOn w:val="DefaultParagraphFont"/>
+    <w:link w:val="Header"/>
     <w:uiPriority w:val="99"/>
     <w:rsid w:val="0039546A"/>
   </w:style>
-  <w:style w:type="paragraph" w:styleId="Chntrang">
+  <w:style w:type="paragraph" w:styleId="Footer">
     <w:name w:val="footer"/>
-    <w:basedOn w:val="Binhthng"/>
-    <w:link w:val="ChntrangChar"/>
+    <w:basedOn w:val="Normal"/>
+    <w:link w:val="FooterChar"/>
     <w:uiPriority w:val="99"/>
     <w:unhideWhenUsed/>
     <w:rsid w:val="0039546A"/>
@@ -5616,17 +5632,17 @@
       <w:spacing w:after="0" w:line="240" w:lineRule="auto"/>
     </w:pPr>
   </w:style>
-  <w:style w:type="character" w:customStyle="1" w:styleId="ChntrangChar">
-    <w:name w:val="Chân trang Char"/>
-    <w:basedOn w:val="Phngmcinhcuaoanvn"/>
-    <w:link w:val="Chntrang"/>
+  <w:style w:type="character" w:customStyle="1" w:styleId="FooterChar">
+    <w:name w:val="Footer Char"/>
+    <w:basedOn w:val="DefaultParagraphFont"/>
+    <w:link w:val="Footer"/>
     <w:uiPriority w:val="99"/>
     <w:rsid w:val="0039546A"/>
   </w:style>
-  <w:style w:type="paragraph" w:styleId="VnbanCcchu">
+  <w:style w:type="paragraph" w:styleId="FootnoteText">
     <w:name w:val="footnote text"/>
-    <w:basedOn w:val="Binhthng"/>
-    <w:link w:val="VnbanCcchuChar"/>
+    <w:basedOn w:val="Normal"/>
+    <w:link w:val="FootnoteTextChar"/>
     <w:semiHidden/>
     <w:rsid w:val="0039546A"/>
     <w:pPr>
@@ -5643,10 +5659,10 @@
       <w:szCs w:val="20"/>
     </w:rPr>
   </w:style>
-  <w:style w:type="character" w:customStyle="1" w:styleId="VnbanCcchuChar">
-    <w:name w:val="Văn bản Cước chú Char"/>
-    <w:basedOn w:val="Phngmcinhcuaoanvn"/>
-    <w:link w:val="VnbanCcchu"/>
+  <w:style w:type="character" w:customStyle="1" w:styleId="FootnoteTextChar">
+    <w:name w:val="Footnote Text Char"/>
+    <w:basedOn w:val="DefaultParagraphFont"/>
+    <w:link w:val="FootnoteText"/>
     <w:semiHidden/>
     <w:rsid w:val="0039546A"/>
     <w:rPr>
@@ -5655,18 +5671,18 @@
       <w:szCs w:val="20"/>
     </w:rPr>
   </w:style>
-  <w:style w:type="character" w:styleId="ThamchiuCcchu">
+  <w:style w:type="character" w:styleId="FootnoteReference">
     <w:name w:val="footnote reference"/>
-    <w:basedOn w:val="Phngmcinhcuaoanvn"/>
+    <w:basedOn w:val="DefaultParagraphFont"/>
     <w:semiHidden/>
     <w:rsid w:val="0039546A"/>
     <w:rPr>
       <w:vertAlign w:val="superscript"/>
     </w:rPr>
   </w:style>
-  <w:style w:type="character" w:styleId="Siuktni">
+  <w:style w:type="character" w:styleId="Hyperlink">
     <w:name w:val="Hyperlink"/>
-    <w:basedOn w:val="Phngmcinhcuaoanvn"/>
+    <w:basedOn w:val="DefaultParagraphFont"/>
     <w:rsid w:val="0039546A"/>
     <w:rPr>
       <w:color w:val="0000FF"/>
@@ -5675,7 +5691,7 @@
   </w:style>
   <w:style w:type="paragraph" w:customStyle="1" w:styleId="Ten-truong">
     <w:name w:val="Ten-truong"/>
-    <w:basedOn w:val="Binhthng"/>
+    <w:basedOn w:val="Normal"/>
     <w:autoRedefine/>
     <w:rsid w:val="0039546A"/>
     <w:pPr>
@@ -5697,7 +5713,7 @@
   </w:style>
   <w:style w:type="paragraph" w:customStyle="1" w:styleId="Ten-Khoa">
     <w:name w:val="Ten-Khoa"/>
-    <w:basedOn w:val="Binhthng"/>
+    <w:basedOn w:val="Normal"/>
     <w:autoRedefine/>
     <w:rsid w:val="0039546A"/>
     <w:pPr>
@@ -5719,7 +5735,7 @@
   </w:style>
   <w:style w:type="paragraph" w:customStyle="1" w:styleId="Dia-chi">
     <w:name w:val="Dia-chi"/>
-    <w:basedOn w:val="Binhthng"/>
+    <w:basedOn w:val="Normal"/>
     <w:autoRedefine/>
     <w:rsid w:val="0039546A"/>
     <w:pPr>
@@ -5739,7 +5755,7 @@
   </w:style>
   <w:style w:type="paragraph" w:customStyle="1" w:styleId="Luan-van">
     <w:name w:val="Luan-van"/>
-    <w:basedOn w:val="Binhthng"/>
+    <w:basedOn w:val="Normal"/>
     <w:autoRedefine/>
     <w:rsid w:val="0039546A"/>
     <w:pPr>
@@ -5761,7 +5777,7 @@
   </w:style>
   <w:style w:type="paragraph" w:customStyle="1" w:styleId="Ten-nganh">
     <w:name w:val="Ten-nganh"/>
-    <w:basedOn w:val="Binhthng"/>
+    <w:basedOn w:val="Normal"/>
     <w:autoRedefine/>
     <w:rsid w:val="0039546A"/>
     <w:pPr>
@@ -5783,7 +5799,7 @@
   </w:style>
   <w:style w:type="paragraph" w:customStyle="1" w:styleId="Ma-nganh">
     <w:name w:val="Ma-nganh"/>
-    <w:basedOn w:val="Binhthng"/>
+    <w:basedOn w:val="Normal"/>
     <w:autoRedefine/>
     <w:rsid w:val="0039546A"/>
     <w:pPr>
@@ -5805,7 +5821,7 @@
   </w:style>
   <w:style w:type="paragraph" w:customStyle="1" w:styleId="Ten-Detai">
     <w:name w:val="Ten-Detai"/>
-    <w:basedOn w:val="Binhthng"/>
+    <w:basedOn w:val="Normal"/>
     <w:autoRedefine/>
     <w:rsid w:val="0039546A"/>
     <w:pPr>
@@ -5827,7 +5843,7 @@
   </w:style>
   <w:style w:type="paragraph" w:customStyle="1" w:styleId="Ma-so">
     <w:name w:val="Ma-so"/>
-    <w:basedOn w:val="Binhthng"/>
+    <w:basedOn w:val="Normal"/>
     <w:autoRedefine/>
     <w:rsid w:val="0039546A"/>
     <w:pPr>
@@ -5849,7 +5865,7 @@
   </w:style>
   <w:style w:type="paragraph" w:customStyle="1" w:styleId="Ngay-Baove">
     <w:name w:val="Ngay-Baove"/>
-    <w:basedOn w:val="Binhthng"/>
+    <w:basedOn w:val="Normal"/>
     <w:autoRedefine/>
     <w:rsid w:val="0039546A"/>
     <w:pPr>
@@ -5871,7 +5887,7 @@
   </w:style>
   <w:style w:type="paragraph" w:customStyle="1" w:styleId="Sinhvien-Lop-CBHD">
     <w:name w:val="Sinhvien-Lop-CBHD"/>
-    <w:basedOn w:val="Binhthng"/>
+    <w:basedOn w:val="Normal"/>
     <w:autoRedefine/>
     <w:rsid w:val="0039546A"/>
     <w:pPr>
@@ -5893,7 +5909,7 @@
   </w:style>
   <w:style w:type="paragraph" w:customStyle="1" w:styleId="Dia-diem">
     <w:name w:val="Dia-diem"/>
-    <w:basedOn w:val="Binhthng"/>
+    <w:basedOn w:val="Normal"/>
     <w:autoRedefine/>
     <w:rsid w:val="0039546A"/>
     <w:pPr>

</xml_diff>

<commit_message>
Xử lý được download liên tục, nhưng chưa giải quyết được phục hồi download chunk khi ngắt kết nối
</commit_message>
<xml_diff>
--- a/BitTorrent-like/Report.docx
+++ b/BitTorrent-like/Report.docx
@@ -1093,10 +1093,10 @@
           <w:noProof/>
         </w:rPr>
         <w:drawing>
-          <wp:inline distT="0" distB="0" distL="0" distR="0" wp14:anchorId="07C24BE4" wp14:editId="03B1AA0E">
-            <wp:extent cx="5943600" cy="3990975"/>
-            <wp:effectExtent l="0" t="0" r="0" b="9525"/>
-            <wp:docPr id="3" name="Picture 3"/>
+          <wp:inline distT="0" distB="0" distL="0" distR="0" wp14:anchorId="5D7436AB" wp14:editId="4345A5FD">
+            <wp:extent cx="5943600" cy="3355975"/>
+            <wp:effectExtent l="0" t="0" r="0" b="0"/>
+            <wp:docPr id="13" name="Picture 13"/>
             <wp:cNvGraphicFramePr>
               <a:graphicFrameLocks xmlns:a="http://schemas.openxmlformats.org/drawingml/2006/main" noChangeAspect="1"/>
             </wp:cNvGraphicFramePr>
@@ -1116,7 +1116,7 @@
                   <pic:spPr>
                     <a:xfrm>
                       <a:off x="0" y="0"/>
-                      <a:ext cx="5943600" cy="3990975"/>
+                      <a:ext cx="5943600" cy="3355975"/>
                     </a:xfrm>
                     <a:prstGeom prst="rect">
                       <a:avLst/>
@@ -1128,6 +1128,8 @@
           </wp:inline>
         </w:drawing>
       </w:r>
+      <w:bookmarkStart w:id="0" w:name="_GoBack"/>
+      <w:bookmarkEnd w:id="0"/>
     </w:p>
     <w:p>
       <w:pPr>
@@ -3905,8 +3907,6 @@
         </w:rPr>
         <w:t>u file.</w:t>
       </w:r>
-      <w:bookmarkStart w:id="0" w:name="_GoBack"/>
-      <w:bookmarkEnd w:id="0"/>
     </w:p>
     <w:p>
       <w:pPr>

</xml_diff>

<commit_message>
Xử lý khi kết nối bị ngắt + mốc 12 + sửa thiết kế
</commit_message>
<xml_diff>
--- a/BitTorrent-like/Report.docx
+++ b/BitTorrent-like/Report.docx
@@ -1093,10 +1093,10 @@
           <w:noProof/>
         </w:rPr>
         <w:drawing>
-          <wp:inline distT="0" distB="0" distL="0" distR="0" wp14:anchorId="07C24BE4" wp14:editId="03B1AA0E">
-            <wp:extent cx="5943600" cy="3990975"/>
-            <wp:effectExtent l="0" t="0" r="0" b="9525"/>
-            <wp:docPr id="3" name="Picture 3"/>
+          <wp:inline distT="0" distB="0" distL="0" distR="0" wp14:anchorId="5D7436AB" wp14:editId="4345A5FD">
+            <wp:extent cx="5943600" cy="3355975"/>
+            <wp:effectExtent l="0" t="0" r="0" b="0"/>
+            <wp:docPr id="13" name="Picture 13"/>
             <wp:cNvGraphicFramePr>
               <a:graphicFrameLocks xmlns:a="http://schemas.openxmlformats.org/drawingml/2006/main" noChangeAspect="1"/>
             </wp:cNvGraphicFramePr>
@@ -1116,7 +1116,7 @@
                   <pic:spPr>
                     <a:xfrm>
                       <a:off x="0" y="0"/>
-                      <a:ext cx="5943600" cy="3990975"/>
+                      <a:ext cx="5943600" cy="3355975"/>
                     </a:xfrm>
                     <a:prstGeom prst="rect">
                       <a:avLst/>
@@ -1128,6 +1128,8 @@
           </wp:inline>
         </w:drawing>
       </w:r>
+      <w:bookmarkStart w:id="0" w:name="_GoBack"/>
+      <w:bookmarkEnd w:id="0"/>
     </w:p>
     <w:p>
       <w:pPr>
@@ -3905,8 +3907,6 @@
         </w:rPr>
         <w:t>u file.</w:t>
       </w:r>
-      <w:bookmarkStart w:id="0" w:name="_GoBack"/>
-      <w:bookmarkEnd w:id="0"/>
     </w:p>
     <w:p>
       <w:pPr>

</xml_diff>